<commit_message>
Finalizacao tabela 3; Atualizacao em cronograma das metas; Inicio de nova tabela sobre autonomia dos modelos de bateria
</commit_message>
<xml_diff>
--- a/relatorios/Cronograma.docx
+++ b/relatorios/Cronograma.docx
@@ -9,8 +9,6 @@
           <w:szCs w:val="32"/>
         </w:rPr>
       </w:pPr>
-      <w:bookmarkStart w:id="0" w:name="_GoBack"/>
-      <w:bookmarkEnd w:id="0"/>
       <w:r>
         <w:rPr>
           <w:sz w:val="32"/>
@@ -212,7 +210,7 @@
           <w:r>
             <w:fldChar w:fldCharType="separate"/>
           </w:r>
-          <w:hyperlink w:anchor="_Toc516007973" w:history="1">
+          <w:hyperlink w:anchor="_Toc517390392" w:history="1">
             <w:r>
               <w:rPr>
                 <w:rStyle w:val="Hyperlink"/>
@@ -258,7 +256,7 @@
                 <w:noProof/>
                 <w:webHidden/>
               </w:rPr>
-              <w:instrText xml:space="preserve"> PAGEREF _Toc516007973 \h </w:instrText>
+              <w:instrText xml:space="preserve"> PAGEREF _Toc517390392 \h </w:instrText>
             </w:r>
             <w:r>
               <w:rPr>
@@ -300,7 +298,7 @@
               <w:lang w:eastAsia="pt-BR"/>
             </w:rPr>
           </w:pPr>
-          <w:hyperlink w:anchor="_Toc516007974" w:history="1">
+          <w:hyperlink w:anchor="_Toc517390393" w:history="1">
             <w:r>
               <w:rPr>
                 <w:rStyle w:val="Hyperlink"/>
@@ -346,7 +344,7 @@
                 <w:noProof/>
                 <w:webHidden/>
               </w:rPr>
-              <w:instrText xml:space="preserve"> PAGEREF _Toc516007974 \h </w:instrText>
+              <w:instrText xml:space="preserve"> PAGEREF _Toc517390393 \h </w:instrText>
             </w:r>
             <w:r>
               <w:rPr>
@@ -366,151 +364,7 @@
                 <w:noProof/>
                 <w:webHidden/>
               </w:rPr>
-              <w:t>3</w:t>
-            </w:r>
-            <w:r>
-              <w:rPr>
-                <w:noProof/>
-                <w:webHidden/>
-              </w:rPr>
-              <w:fldChar w:fldCharType="end"/>
-            </w:r>
-          </w:hyperlink>
-        </w:p>
-        <w:p>
-          <w:pPr>
-            <w:pStyle w:val="Sumrio2"/>
-            <w:tabs>
-              <w:tab w:val="right" w:leader="dot" w:pos="10456"/>
-            </w:tabs>
-            <w:rPr>
-              <w:rFonts w:asciiTheme="minorHAnsi" w:eastAsiaTheme="minorEastAsia" w:hAnsiTheme="minorHAnsi" w:cstheme="minorBidi"/>
-              <w:noProof/>
-              <w:sz w:val="22"/>
-              <w:szCs w:val="22"/>
-              <w:lang w:eastAsia="pt-BR"/>
-            </w:rPr>
-          </w:pPr>
-          <w:hyperlink w:anchor="_Toc516007975" w:history="1">
-            <w:r>
-              <w:rPr>
-                <w:rStyle w:val="Hyperlink"/>
-                <w:noProof/>
-              </w:rPr>
-              <w:t>Tabela 1 – Modelos de baterias preliminar</w:t>
-            </w:r>
-            <w:r>
-              <w:rPr>
-                <w:noProof/>
-                <w:webHidden/>
-              </w:rPr>
-              <w:tab/>
-            </w:r>
-            <w:r>
-              <w:rPr>
-                <w:noProof/>
-                <w:webHidden/>
-              </w:rPr>
-              <w:fldChar w:fldCharType="begin"/>
-            </w:r>
-            <w:r>
-              <w:rPr>
-                <w:noProof/>
-                <w:webHidden/>
-              </w:rPr>
-              <w:instrText xml:space="preserve"> PAGEREF _Toc516007975 \h </w:instrText>
-            </w:r>
-            <w:r>
-              <w:rPr>
-                <w:noProof/>
-                <w:webHidden/>
-              </w:rPr>
-              <w:fldChar w:fldCharType="separate"/>
-            </w:r>
-            <w:r>
-              <w:rPr>
-                <w:b/>
-                <w:bCs/>
-                <w:noProof/>
-                <w:webHidden/>
-              </w:rPr>
-              <w:t>Erro! Indicador não definido.</w:t>
-            </w:r>
-            <w:r>
-              <w:rPr>
-                <w:noProof/>
-                <w:webHidden/>
-              </w:rPr>
-              <w:fldChar w:fldCharType="end"/>
-            </w:r>
-          </w:hyperlink>
-        </w:p>
-        <w:p>
-          <w:pPr>
-            <w:pStyle w:val="Sumrio2"/>
-            <w:tabs>
-              <w:tab w:val="right" w:leader="dot" w:pos="10456"/>
-            </w:tabs>
-            <w:rPr>
-              <w:rFonts w:asciiTheme="minorHAnsi" w:eastAsiaTheme="minorEastAsia" w:hAnsiTheme="minorHAnsi" w:cstheme="minorBidi"/>
-              <w:noProof/>
-              <w:sz w:val="22"/>
-              <w:szCs w:val="22"/>
-              <w:lang w:eastAsia="pt-BR"/>
-            </w:rPr>
-          </w:pPr>
-          <w:hyperlink w:anchor="_Toc516007976" w:history="1">
-            <w:r>
-              <w:rPr>
-                <w:rStyle w:val="Hyperlink"/>
-                <w:noProof/>
-              </w:rPr>
-              <w:t xml:space="preserve">Placa </w:t>
-            </w:r>
-            <w:r>
-              <w:rPr>
-                <w:rStyle w:val="Hyperlink"/>
-                <w:i/>
-                <w:noProof/>
-              </w:rPr>
-              <w:t>shield</w:t>
-            </w:r>
-            <w:r>
-              <w:rPr>
-                <w:noProof/>
-                <w:webHidden/>
-              </w:rPr>
-              <w:tab/>
-            </w:r>
-            <w:r>
-              <w:rPr>
-                <w:noProof/>
-                <w:webHidden/>
-              </w:rPr>
-              <w:fldChar w:fldCharType="begin"/>
-            </w:r>
-            <w:r>
-              <w:rPr>
-                <w:noProof/>
-                <w:webHidden/>
-              </w:rPr>
-              <w:instrText xml:space="preserve"> PAGEREF _Toc516007976 \h </w:instrText>
-            </w:r>
-            <w:r>
-              <w:rPr>
-                <w:noProof/>
-                <w:webHidden/>
-              </w:rPr>
-              <w:fldChar w:fldCharType="separate"/>
-            </w:r>
-            <w:r>
-              <w:rPr>
-                <w:b/>
-                <w:bCs/>
-                <w:noProof/>
-                <w:webHidden/>
-              </w:rPr>
-              <w:t>Erro! Indicador não definido.</w:t>
+              <w:t>2</w:t>
             </w:r>
             <w:r>
               <w:rPr>
@@ -532,7 +386,7 @@
               <w:lang w:eastAsia="pt-BR"/>
             </w:rPr>
           </w:pPr>
-          <w:hyperlink w:anchor="_Toc516007977" w:history="1">
+          <w:hyperlink w:anchor="_Toc517390394" w:history="1">
             <w:r>
               <w:rPr>
                 <w:rStyle w:val="Hyperlink"/>
@@ -578,7 +432,7 @@
                 <w:noProof/>
                 <w:webHidden/>
               </w:rPr>
-              <w:instrText xml:space="preserve"> PAGEREF _Toc516007977 \h </w:instrText>
+              <w:instrText xml:space="preserve"> PAGEREF _Toc517390394 \h </w:instrText>
             </w:r>
             <w:r>
               <w:rPr>
@@ -598,347 +452,7 @@
                 <w:noProof/>
                 <w:webHidden/>
               </w:rPr>
-              <w:t>3</w:t>
-            </w:r>
-            <w:r>
-              <w:rPr>
-                <w:noProof/>
-                <w:webHidden/>
-              </w:rPr>
-              <w:fldChar w:fldCharType="end"/>
-            </w:r>
-          </w:hyperlink>
-        </w:p>
-        <w:p>
-          <w:pPr>
-            <w:pStyle w:val="Sumrio2"/>
-            <w:tabs>
-              <w:tab w:val="right" w:leader="dot" w:pos="10456"/>
-            </w:tabs>
-            <w:rPr>
-              <w:rFonts w:asciiTheme="minorHAnsi" w:eastAsiaTheme="minorEastAsia" w:hAnsiTheme="minorHAnsi" w:cstheme="minorBidi"/>
-              <w:noProof/>
-              <w:sz w:val="22"/>
-              <w:szCs w:val="22"/>
-              <w:lang w:eastAsia="pt-BR"/>
-            </w:rPr>
-          </w:pPr>
-          <w:hyperlink w:anchor="_Toc516007978" w:history="1">
-            <w:r>
-              <w:rPr>
-                <w:rStyle w:val="Hyperlink"/>
-                <w:noProof/>
-              </w:rPr>
-              <w:t>Tabela 2 – Modelos de baterias</w:t>
-            </w:r>
-            <w:r>
-              <w:rPr>
-                <w:noProof/>
-                <w:webHidden/>
-              </w:rPr>
-              <w:tab/>
-            </w:r>
-            <w:r>
-              <w:rPr>
-                <w:noProof/>
-                <w:webHidden/>
-              </w:rPr>
-              <w:fldChar w:fldCharType="begin"/>
-            </w:r>
-            <w:r>
-              <w:rPr>
-                <w:noProof/>
-                <w:webHidden/>
-              </w:rPr>
-              <w:instrText xml:space="preserve"> PAGEREF _Toc516007978 \h </w:instrText>
-            </w:r>
-            <w:r>
-              <w:rPr>
-                <w:noProof/>
-                <w:webHidden/>
-              </w:rPr>
-              <w:fldChar w:fldCharType="separate"/>
-            </w:r>
-            <w:r>
-              <w:rPr>
-                <w:b/>
-                <w:bCs/>
-                <w:noProof/>
-                <w:webHidden/>
-              </w:rPr>
-              <w:t>Erro! Indicador não definido.</w:t>
-            </w:r>
-            <w:r>
-              <w:rPr>
-                <w:noProof/>
-                <w:webHidden/>
-              </w:rPr>
-              <w:fldChar w:fldCharType="end"/>
-            </w:r>
-          </w:hyperlink>
-        </w:p>
-        <w:p>
-          <w:pPr>
-            <w:pStyle w:val="Sumrio2"/>
-            <w:tabs>
-              <w:tab w:val="right" w:leader="dot" w:pos="10456"/>
-            </w:tabs>
-            <w:rPr>
-              <w:rFonts w:asciiTheme="minorHAnsi" w:eastAsiaTheme="minorEastAsia" w:hAnsiTheme="minorHAnsi" w:cstheme="minorBidi"/>
-              <w:noProof/>
-              <w:sz w:val="22"/>
-              <w:szCs w:val="22"/>
-              <w:lang w:eastAsia="pt-BR"/>
-            </w:rPr>
-          </w:pPr>
-          <w:hyperlink w:anchor="_Toc516007979" w:history="1">
-            <w:r>
-              <w:rPr>
-                <w:rStyle w:val="Hyperlink"/>
-                <w:noProof/>
-              </w:rPr>
-              <w:t>Processo de escolha dos modelos das baterias preliminar</w:t>
-            </w:r>
-            <w:r>
-              <w:rPr>
-                <w:noProof/>
-                <w:webHidden/>
-              </w:rPr>
-              <w:tab/>
-            </w:r>
-            <w:r>
-              <w:rPr>
-                <w:noProof/>
-                <w:webHidden/>
-              </w:rPr>
-              <w:fldChar w:fldCharType="begin"/>
-            </w:r>
-            <w:r>
-              <w:rPr>
-                <w:noProof/>
-                <w:webHidden/>
-              </w:rPr>
-              <w:instrText xml:space="preserve"> PAGEREF _Toc516007979 \h </w:instrText>
-            </w:r>
-            <w:r>
-              <w:rPr>
-                <w:noProof/>
-                <w:webHidden/>
-              </w:rPr>
-              <w:fldChar w:fldCharType="separate"/>
-            </w:r>
-            <w:r>
-              <w:rPr>
-                <w:b/>
-                <w:bCs/>
-                <w:noProof/>
-                <w:webHidden/>
-              </w:rPr>
-              <w:t>Erro! Indicador não definido.</w:t>
-            </w:r>
-            <w:r>
-              <w:rPr>
-                <w:noProof/>
-                <w:webHidden/>
-              </w:rPr>
-              <w:fldChar w:fldCharType="end"/>
-            </w:r>
-          </w:hyperlink>
-        </w:p>
-        <w:p>
-          <w:pPr>
-            <w:pStyle w:val="Sumrio2"/>
-            <w:tabs>
-              <w:tab w:val="right" w:leader="dot" w:pos="10456"/>
-            </w:tabs>
-            <w:rPr>
-              <w:rFonts w:asciiTheme="minorHAnsi" w:eastAsiaTheme="minorEastAsia" w:hAnsiTheme="minorHAnsi" w:cstheme="minorBidi"/>
-              <w:noProof/>
-              <w:sz w:val="22"/>
-              <w:szCs w:val="22"/>
-              <w:lang w:eastAsia="pt-BR"/>
-            </w:rPr>
-          </w:pPr>
-          <w:hyperlink w:anchor="_Toc516007980" w:history="1">
-            <w:r>
-              <w:rPr>
-                <w:rStyle w:val="Hyperlink"/>
-                <w:noProof/>
-              </w:rPr>
-              <w:t>Escolha da bateria ideal</w:t>
-            </w:r>
-            <w:r>
-              <w:rPr>
-                <w:noProof/>
-                <w:webHidden/>
-              </w:rPr>
-              <w:tab/>
-            </w:r>
-            <w:r>
-              <w:rPr>
-                <w:noProof/>
-                <w:webHidden/>
-              </w:rPr>
-              <w:fldChar w:fldCharType="begin"/>
-            </w:r>
-            <w:r>
-              <w:rPr>
-                <w:noProof/>
-                <w:webHidden/>
-              </w:rPr>
-              <w:instrText xml:space="preserve"> PAGEREF _Toc516007980 \h </w:instrText>
-            </w:r>
-            <w:r>
-              <w:rPr>
-                <w:noProof/>
-                <w:webHidden/>
-              </w:rPr>
-              <w:fldChar w:fldCharType="separate"/>
-            </w:r>
-            <w:r>
-              <w:rPr>
-                <w:b/>
-                <w:bCs/>
-                <w:noProof/>
-                <w:webHidden/>
-              </w:rPr>
-              <w:t>Erro! Indicador não definido.</w:t>
-            </w:r>
-            <w:r>
-              <w:rPr>
-                <w:noProof/>
-                <w:webHidden/>
-              </w:rPr>
-              <w:fldChar w:fldCharType="end"/>
-            </w:r>
-          </w:hyperlink>
-        </w:p>
-        <w:p>
-          <w:pPr>
-            <w:pStyle w:val="Sumrio3"/>
-            <w:tabs>
-              <w:tab w:val="right" w:leader="dot" w:pos="10456"/>
-            </w:tabs>
-            <w:rPr>
-              <w:rFonts w:asciiTheme="minorHAnsi" w:eastAsiaTheme="minorEastAsia" w:hAnsiTheme="minorHAnsi" w:cstheme="minorBidi"/>
-              <w:noProof/>
-              <w:sz w:val="22"/>
-              <w:szCs w:val="22"/>
-              <w:lang w:eastAsia="pt-BR"/>
-            </w:rPr>
-          </w:pPr>
-          <w:hyperlink w:anchor="_Toc516007981" w:history="1">
-            <w:r>
-              <w:rPr>
-                <w:rStyle w:val="Hyperlink"/>
-                <w:noProof/>
-              </w:rPr>
-              <w:t>Consumo da placa ESP8266</w:t>
-            </w:r>
-            <w:r>
-              <w:rPr>
-                <w:noProof/>
-                <w:webHidden/>
-              </w:rPr>
-              <w:tab/>
-            </w:r>
-            <w:r>
-              <w:rPr>
-                <w:noProof/>
-                <w:webHidden/>
-              </w:rPr>
-              <w:fldChar w:fldCharType="begin"/>
-            </w:r>
-            <w:r>
-              <w:rPr>
-                <w:noProof/>
-                <w:webHidden/>
-              </w:rPr>
-              <w:instrText xml:space="preserve"> PAGEREF _Toc516007981 \h </w:instrText>
-            </w:r>
-            <w:r>
-              <w:rPr>
-                <w:noProof/>
-                <w:webHidden/>
-              </w:rPr>
-              <w:fldChar w:fldCharType="separate"/>
-            </w:r>
-            <w:r>
-              <w:rPr>
-                <w:b/>
-                <w:bCs/>
-                <w:noProof/>
-                <w:webHidden/>
-              </w:rPr>
-              <w:t>Erro! Indicador não definido.</w:t>
-            </w:r>
-            <w:r>
-              <w:rPr>
-                <w:noProof/>
-                <w:webHidden/>
-              </w:rPr>
-              <w:fldChar w:fldCharType="end"/>
-            </w:r>
-          </w:hyperlink>
-        </w:p>
-        <w:p>
-          <w:pPr>
-            <w:pStyle w:val="Sumrio3"/>
-            <w:tabs>
-              <w:tab w:val="right" w:leader="dot" w:pos="10456"/>
-            </w:tabs>
-            <w:rPr>
-              <w:rFonts w:asciiTheme="minorHAnsi" w:eastAsiaTheme="minorEastAsia" w:hAnsiTheme="minorHAnsi" w:cstheme="minorBidi"/>
-              <w:noProof/>
-              <w:sz w:val="22"/>
-              <w:szCs w:val="22"/>
-              <w:lang w:eastAsia="pt-BR"/>
-            </w:rPr>
-          </w:pPr>
-          <w:hyperlink w:anchor="_Toc516007982" w:history="1">
-            <w:r>
-              <w:rPr>
-                <w:rStyle w:val="Hyperlink"/>
-                <w:noProof/>
-              </w:rPr>
-              <w:t>Equação da média ponderada</w:t>
-            </w:r>
-            <w:r>
-              <w:rPr>
-                <w:noProof/>
-                <w:webHidden/>
-              </w:rPr>
-              <w:tab/>
-            </w:r>
-            <w:r>
-              <w:rPr>
-                <w:noProof/>
-                <w:webHidden/>
-              </w:rPr>
-              <w:fldChar w:fldCharType="begin"/>
-            </w:r>
-            <w:r>
-              <w:rPr>
-                <w:noProof/>
-                <w:webHidden/>
-              </w:rPr>
-              <w:instrText xml:space="preserve"> PAGEREF _Toc516007982 \h </w:instrText>
-            </w:r>
-            <w:r>
-              <w:rPr>
-                <w:noProof/>
-                <w:webHidden/>
-              </w:rPr>
-              <w:fldChar w:fldCharType="separate"/>
-            </w:r>
-            <w:r>
-              <w:rPr>
-                <w:b/>
-                <w:bCs/>
-                <w:noProof/>
-                <w:webHidden/>
-              </w:rPr>
-              <w:t>Erro! Indicador não definido.</w:t>
+              <w:t>2</w:t>
             </w:r>
             <w:r>
               <w:rPr>
@@ -960,24 +474,42 @@
               <w:lang w:eastAsia="pt-BR"/>
             </w:rPr>
           </w:pPr>
-          <w:hyperlink w:anchor="_Toc516007983" w:history="1">
+          <w:hyperlink w:anchor="_Toc517390395" w:history="1">
             <w:r>
               <w:rPr>
                 <w:rStyle w:val="Hyperlink"/>
                 <w:b/>
                 <w:noProof/>
               </w:rPr>
-              <w:t>REFERÊNCIAS</w:t>
-            </w:r>
-            <w:r>
-              <w:rPr>
-                <w:noProof/>
-                <w:webHidden/>
+              <w:t>4.</w:t>
+            </w:r>
+            <w:r>
+              <w:rPr>
+                <w:rFonts w:asciiTheme="minorHAnsi" w:eastAsiaTheme="minorEastAsia" w:hAnsiTheme="minorHAnsi" w:cstheme="minorBidi"/>
+                <w:noProof/>
+                <w:sz w:val="22"/>
+                <w:szCs w:val="22"/>
+                <w:lang w:eastAsia="pt-BR"/>
               </w:rPr>
               <w:tab/>
             </w:r>
             <w:r>
               <w:rPr>
+                <w:rStyle w:val="Hyperlink"/>
+                <w:b/>
+                <w:noProof/>
+              </w:rPr>
+              <w:t>Junho</w:t>
+            </w:r>
+            <w:r>
+              <w:rPr>
+                <w:noProof/>
+                <w:webHidden/>
+              </w:rPr>
+              <w:tab/>
+            </w:r>
+            <w:r>
+              <w:rPr>
                 <w:noProof/>
                 <w:webHidden/>
               </w:rPr>
@@ -988,7 +520,13 @@
                 <w:noProof/>
                 <w:webHidden/>
               </w:rPr>
-              <w:instrText xml:space="preserve"> PAGEREF _Toc516007983 \h </w:instrText>
+              <w:instrText xml:space="preserve"> PAGEREF _Toc517390395 \h </w:instrText>
+            </w:r>
+            <w:r>
+              <w:rPr>
+                <w:noProof/>
+                <w:webHidden/>
+              </w:rPr>
             </w:r>
             <w:r>
               <w:rPr>
@@ -999,12 +537,10 @@
             </w:r>
             <w:r>
               <w:rPr>
-                <w:b/>
-                <w:bCs/>
-                <w:noProof/>
-                <w:webHidden/>
-              </w:rPr>
-              <w:t>Erro! Indicador não definido.</w:t>
+                <w:noProof/>
+                <w:webHidden/>
+              </w:rPr>
+              <w:t>3</w:t>
             </w:r>
             <w:r>
               <w:rPr>
@@ -1026,14 +562,14 @@
               <w:lang w:eastAsia="pt-BR"/>
             </w:rPr>
           </w:pPr>
-          <w:hyperlink w:anchor="_Toc516007984" w:history="1">
+          <w:hyperlink w:anchor="_Toc517390396" w:history="1">
             <w:r>
               <w:rPr>
                 <w:rStyle w:val="Hyperlink"/>
                 <w:b/>
                 <w:noProof/>
               </w:rPr>
-              <w:t>4.</w:t>
+              <w:t>5.</w:t>
             </w:r>
             <w:r>
               <w:rPr>
@@ -1051,7 +587,7 @@
                 <w:b/>
                 <w:noProof/>
               </w:rPr>
-              <w:t>Junho</w:t>
+              <w:t>Julho</w:t>
             </w:r>
             <w:r>
               <w:rPr>
@@ -1072,7 +608,7 @@
                 <w:noProof/>
                 <w:webHidden/>
               </w:rPr>
-              <w:instrText xml:space="preserve"> PAGEREF _Toc516007984 \h </w:instrText>
+              <w:instrText xml:space="preserve"> PAGEREF _Toc517390396 \h </w:instrText>
             </w:r>
             <w:r>
               <w:rPr>
@@ -1093,143 +629,6 @@
                 <w:webHidden/>
               </w:rPr>
               <w:t>3</w:t>
-            </w:r>
-            <w:r>
-              <w:rPr>
-                <w:noProof/>
-                <w:webHidden/>
-              </w:rPr>
-              <w:fldChar w:fldCharType="end"/>
-            </w:r>
-          </w:hyperlink>
-        </w:p>
-        <w:p>
-          <w:pPr>
-            <w:pStyle w:val="Sumrio2"/>
-            <w:tabs>
-              <w:tab w:val="right" w:leader="dot" w:pos="10456"/>
-            </w:tabs>
-            <w:rPr>
-              <w:rFonts w:asciiTheme="minorHAnsi" w:eastAsiaTheme="minorEastAsia" w:hAnsiTheme="minorHAnsi" w:cstheme="minorBidi"/>
-              <w:noProof/>
-              <w:sz w:val="22"/>
-              <w:szCs w:val="22"/>
-              <w:lang w:eastAsia="pt-BR"/>
-            </w:rPr>
-          </w:pPr>
-          <w:hyperlink w:anchor="_Toc516007985" w:history="1">
-            <w:r>
-              <w:rPr>
-                <w:rStyle w:val="Hyperlink"/>
-                <w:noProof/>
-              </w:rPr>
-              <w:t>Quadro técnico de placas e seus protocolos de comunicação</w:t>
-            </w:r>
-            <w:r>
-              <w:rPr>
-                <w:noProof/>
-                <w:webHidden/>
-              </w:rPr>
-              <w:tab/>
-            </w:r>
-            <w:r>
-              <w:rPr>
-                <w:noProof/>
-                <w:webHidden/>
-              </w:rPr>
-              <w:fldChar w:fldCharType="begin"/>
-            </w:r>
-            <w:r>
-              <w:rPr>
-                <w:noProof/>
-                <w:webHidden/>
-              </w:rPr>
-              <w:instrText xml:space="preserve"> PAGEREF _Toc516007985 \h </w:instrText>
-            </w:r>
-            <w:r>
-              <w:rPr>
-                <w:noProof/>
-                <w:webHidden/>
-              </w:rPr>
-              <w:fldChar w:fldCharType="separate"/>
-            </w:r>
-            <w:r>
-              <w:rPr>
-                <w:b/>
-                <w:bCs/>
-                <w:noProof/>
-                <w:webHidden/>
-              </w:rPr>
-              <w:t>Erro! Indicador não definido.</w:t>
-            </w:r>
-            <w:r>
-              <w:rPr>
-                <w:noProof/>
-                <w:webHidden/>
-              </w:rPr>
-              <w:fldChar w:fldCharType="end"/>
-            </w:r>
-          </w:hyperlink>
-        </w:p>
-        <w:p>
-          <w:pPr>
-            <w:pStyle w:val="Sumrio2"/>
-            <w:tabs>
-              <w:tab w:val="right" w:leader="dot" w:pos="10456"/>
-            </w:tabs>
-            <w:rPr>
-              <w:rFonts w:asciiTheme="minorHAnsi" w:eastAsiaTheme="minorEastAsia" w:hAnsiTheme="minorHAnsi" w:cstheme="minorBidi"/>
-              <w:noProof/>
-              <w:sz w:val="22"/>
-              <w:szCs w:val="22"/>
-              <w:lang w:eastAsia="pt-BR"/>
-            </w:rPr>
-          </w:pPr>
-          <w:hyperlink w:anchor="_Toc516007986" w:history="1">
-            <w:r>
-              <w:rPr>
-                <w:rStyle w:val="Hyperlink"/>
-                <w:b/>
-                <w:noProof/>
-              </w:rPr>
-              <w:t>Referências</w:t>
-            </w:r>
-            <w:r>
-              <w:rPr>
-                <w:noProof/>
-                <w:webHidden/>
-              </w:rPr>
-              <w:tab/>
-            </w:r>
-            <w:r>
-              <w:rPr>
-                <w:noProof/>
-                <w:webHidden/>
-              </w:rPr>
-              <w:fldChar w:fldCharType="begin"/>
-            </w:r>
-            <w:r>
-              <w:rPr>
-                <w:noProof/>
-                <w:webHidden/>
-              </w:rPr>
-              <w:instrText xml:space="preserve"> PAGEREF _Toc516007986 \h </w:instrText>
-            </w:r>
-            <w:r>
-              <w:rPr>
-                <w:noProof/>
-                <w:webHidden/>
-              </w:rPr>
-              <w:fldChar w:fldCharType="separate"/>
-            </w:r>
-            <w:r>
-              <w:rPr>
-                <w:b/>
-                <w:bCs/>
-                <w:noProof/>
-                <w:webHidden/>
-              </w:rPr>
-              <w:t>Erro! Indicador não definido.</w:t>
             </w:r>
             <w:r>
               <w:rPr>
@@ -1251,14 +650,14 @@
               <w:lang w:eastAsia="pt-BR"/>
             </w:rPr>
           </w:pPr>
-          <w:hyperlink w:anchor="_Toc516007987" w:history="1">
+          <w:hyperlink w:anchor="_Toc517390397" w:history="1">
             <w:r>
               <w:rPr>
                 <w:rStyle w:val="Hyperlink"/>
                 <w:b/>
                 <w:noProof/>
               </w:rPr>
-              <w:t>5.</w:t>
+              <w:t>6.</w:t>
             </w:r>
             <w:r>
               <w:rPr>
@@ -1276,7 +675,7 @@
                 <w:b/>
                 <w:noProof/>
               </w:rPr>
-              <w:t>Julho</w:t>
+              <w:t>Agosto</w:t>
             </w:r>
             <w:r>
               <w:rPr>
@@ -1297,7 +696,7 @@
                 <w:noProof/>
                 <w:webHidden/>
               </w:rPr>
-              <w:instrText xml:space="preserve"> PAGEREF _Toc516007987 \h </w:instrText>
+              <w:instrText xml:space="preserve"> PAGEREF _Toc517390397 \h </w:instrText>
             </w:r>
             <w:r>
               <w:rPr>
@@ -1339,14 +738,14 @@
               <w:lang w:eastAsia="pt-BR"/>
             </w:rPr>
           </w:pPr>
-          <w:hyperlink w:anchor="_Toc516007988" w:history="1">
+          <w:hyperlink w:anchor="_Toc517390398" w:history="1">
             <w:r>
               <w:rPr>
                 <w:rStyle w:val="Hyperlink"/>
                 <w:b/>
                 <w:noProof/>
               </w:rPr>
-              <w:t>6.</w:t>
+              <w:t>7.</w:t>
             </w:r>
             <w:r>
               <w:rPr>
@@ -1364,7 +763,7 @@
                 <w:b/>
                 <w:noProof/>
               </w:rPr>
-              <w:t>Agosto</w:t>
+              <w:t>Setembro</w:t>
             </w:r>
             <w:r>
               <w:rPr>
@@ -1385,7 +784,7 @@
                 <w:noProof/>
                 <w:webHidden/>
               </w:rPr>
-              <w:instrText xml:space="preserve"> PAGEREF _Toc516007988 \h </w:instrText>
+              <w:instrText xml:space="preserve"> PAGEREF _Toc517390398 \h </w:instrText>
             </w:r>
             <w:r>
               <w:rPr>
@@ -1427,14 +826,14 @@
               <w:lang w:eastAsia="pt-BR"/>
             </w:rPr>
           </w:pPr>
-          <w:hyperlink w:anchor="_Toc516007989" w:history="1">
+          <w:hyperlink w:anchor="_Toc517390399" w:history="1">
             <w:r>
               <w:rPr>
                 <w:rStyle w:val="Hyperlink"/>
                 <w:b/>
                 <w:noProof/>
               </w:rPr>
-              <w:t>7.</w:t>
+              <w:t>8.</w:t>
             </w:r>
             <w:r>
               <w:rPr>
@@ -1452,7 +851,7 @@
                 <w:b/>
                 <w:noProof/>
               </w:rPr>
-              <w:t>Setembro</w:t>
+              <w:t>Outubro</w:t>
             </w:r>
             <w:r>
               <w:rPr>
@@ -1473,7 +872,7 @@
                 <w:noProof/>
                 <w:webHidden/>
               </w:rPr>
-              <w:instrText xml:space="preserve"> PAGEREF _Toc516007989 \h </w:instrText>
+              <w:instrText xml:space="preserve"> PAGEREF _Toc517390399 \h </w:instrText>
             </w:r>
             <w:r>
               <w:rPr>
@@ -1515,14 +914,14 @@
               <w:lang w:eastAsia="pt-BR"/>
             </w:rPr>
           </w:pPr>
-          <w:hyperlink w:anchor="_Toc516007990" w:history="1">
+          <w:hyperlink w:anchor="_Toc517390400" w:history="1">
             <w:r>
               <w:rPr>
                 <w:rStyle w:val="Hyperlink"/>
                 <w:b/>
                 <w:noProof/>
               </w:rPr>
-              <w:t>8.</w:t>
+              <w:t>9.</w:t>
             </w:r>
             <w:r>
               <w:rPr>
@@ -1540,7 +939,7 @@
                 <w:b/>
                 <w:noProof/>
               </w:rPr>
-              <w:t>Outubro</w:t>
+              <w:t>Novembro</w:t>
             </w:r>
             <w:r>
               <w:rPr>
@@ -1561,7 +960,7 @@
                 <w:noProof/>
                 <w:webHidden/>
               </w:rPr>
-              <w:instrText xml:space="preserve"> PAGEREF _Toc516007990 \h </w:instrText>
+              <w:instrText xml:space="preserve"> PAGEREF _Toc517390400 \h </w:instrText>
             </w:r>
             <w:r>
               <w:rPr>
@@ -1603,14 +1002,14 @@
               <w:lang w:eastAsia="pt-BR"/>
             </w:rPr>
           </w:pPr>
-          <w:hyperlink w:anchor="_Toc516007991" w:history="1">
+          <w:hyperlink w:anchor="_Toc517390401" w:history="1">
             <w:r>
               <w:rPr>
                 <w:rStyle w:val="Hyperlink"/>
                 <w:b/>
                 <w:noProof/>
               </w:rPr>
-              <w:t>9.</w:t>
+              <w:t>10.</w:t>
             </w:r>
             <w:r>
               <w:rPr>
@@ -1628,7 +1027,7 @@
                 <w:b/>
                 <w:noProof/>
               </w:rPr>
-              <w:t>Novembro</w:t>
+              <w:t>Dezembro</w:t>
             </w:r>
             <w:r>
               <w:rPr>
@@ -1649,7 +1048,7 @@
                 <w:noProof/>
                 <w:webHidden/>
               </w:rPr>
-              <w:instrText xml:space="preserve"> PAGEREF _Toc516007991 \h </w:instrText>
+              <w:instrText xml:space="preserve"> PAGEREF _Toc517390401 \h </w:instrText>
             </w:r>
             <w:r>
               <w:rPr>
@@ -1669,7 +1068,7 @@
                 <w:noProof/>
                 <w:webHidden/>
               </w:rPr>
-              <w:t>4</w:t>
+              <w:t>3</w:t>
             </w:r>
             <w:r>
               <w:rPr>
@@ -1691,14 +1090,14 @@
               <w:lang w:eastAsia="pt-BR"/>
             </w:rPr>
           </w:pPr>
-          <w:hyperlink w:anchor="_Toc516007992" w:history="1">
+          <w:hyperlink w:anchor="_Toc517390402" w:history="1">
             <w:r>
               <w:rPr>
                 <w:rStyle w:val="Hyperlink"/>
                 <w:b/>
                 <w:noProof/>
               </w:rPr>
-              <w:t>10.</w:t>
+              <w:t>11.</w:t>
             </w:r>
             <w:r>
               <w:rPr>
@@ -1716,7 +1115,7 @@
                 <w:b/>
                 <w:noProof/>
               </w:rPr>
-              <w:t>Dezembro</w:t>
+              <w:t>Janeiro</w:t>
             </w:r>
             <w:r>
               <w:rPr>
@@ -1737,7 +1136,7 @@
                 <w:noProof/>
                 <w:webHidden/>
               </w:rPr>
-              <w:instrText xml:space="preserve"> PAGEREF _Toc516007992 \h </w:instrText>
+              <w:instrText xml:space="preserve"> PAGEREF _Toc517390402 \h </w:instrText>
             </w:r>
             <w:r>
               <w:rPr>
@@ -1757,7 +1156,7 @@
                 <w:noProof/>
                 <w:webHidden/>
               </w:rPr>
-              <w:t>4</w:t>
+              <w:t>3</w:t>
             </w:r>
             <w:r>
               <w:rPr>
@@ -1779,14 +1178,14 @@
               <w:lang w:eastAsia="pt-BR"/>
             </w:rPr>
           </w:pPr>
-          <w:hyperlink w:anchor="_Toc516007993" w:history="1">
+          <w:hyperlink w:anchor="_Toc517390403" w:history="1">
             <w:r>
               <w:rPr>
                 <w:rStyle w:val="Hyperlink"/>
                 <w:b/>
                 <w:noProof/>
               </w:rPr>
-              <w:t>11.</w:t>
+              <w:t>12.</w:t>
             </w:r>
             <w:r>
               <w:rPr>
@@ -1804,7 +1203,7 @@
                 <w:b/>
                 <w:noProof/>
               </w:rPr>
-              <w:t>Janeiro</w:t>
+              <w:t>Fevereiro</w:t>
             </w:r>
             <w:r>
               <w:rPr>
@@ -1825,95 +1224,7 @@
                 <w:noProof/>
                 <w:webHidden/>
               </w:rPr>
-              <w:instrText xml:space="preserve"> PAGEREF _Toc516007993 \h </w:instrText>
-            </w:r>
-            <w:r>
-              <w:rPr>
-                <w:noProof/>
-                <w:webHidden/>
-              </w:rPr>
-            </w:r>
-            <w:r>
-              <w:rPr>
-                <w:noProof/>
-                <w:webHidden/>
-              </w:rPr>
-              <w:fldChar w:fldCharType="separate"/>
-            </w:r>
-            <w:r>
-              <w:rPr>
-                <w:noProof/>
-                <w:webHidden/>
-              </w:rPr>
-              <w:t>4</w:t>
-            </w:r>
-            <w:r>
-              <w:rPr>
-                <w:noProof/>
-                <w:webHidden/>
-              </w:rPr>
-              <w:fldChar w:fldCharType="end"/>
-            </w:r>
-          </w:hyperlink>
-        </w:p>
-        <w:p>
-          <w:pPr>
-            <w:pStyle w:val="Sumrio1"/>
-            <w:rPr>
-              <w:rFonts w:asciiTheme="minorHAnsi" w:eastAsiaTheme="minorEastAsia" w:hAnsiTheme="minorHAnsi" w:cstheme="minorBidi"/>
-              <w:noProof/>
-              <w:sz w:val="22"/>
-              <w:szCs w:val="22"/>
-              <w:lang w:eastAsia="pt-BR"/>
-            </w:rPr>
-          </w:pPr>
-          <w:hyperlink w:anchor="_Toc516007994" w:history="1">
-            <w:r>
-              <w:rPr>
-                <w:rStyle w:val="Hyperlink"/>
-                <w:b/>
-                <w:noProof/>
-              </w:rPr>
-              <w:t>12.</w:t>
-            </w:r>
-            <w:r>
-              <w:rPr>
-                <w:rFonts w:asciiTheme="minorHAnsi" w:eastAsiaTheme="minorEastAsia" w:hAnsiTheme="minorHAnsi" w:cstheme="minorBidi"/>
-                <w:noProof/>
-                <w:sz w:val="22"/>
-                <w:szCs w:val="22"/>
-                <w:lang w:eastAsia="pt-BR"/>
-              </w:rPr>
-              <w:tab/>
-            </w:r>
-            <w:r>
-              <w:rPr>
-                <w:rStyle w:val="Hyperlink"/>
-                <w:b/>
-                <w:noProof/>
-              </w:rPr>
-              <w:t>Fevereiro</w:t>
-            </w:r>
-            <w:r>
-              <w:rPr>
-                <w:noProof/>
-                <w:webHidden/>
-              </w:rPr>
-              <w:tab/>
-            </w:r>
-            <w:r>
-              <w:rPr>
-                <w:noProof/>
-                <w:webHidden/>
-              </w:rPr>
-              <w:fldChar w:fldCharType="begin"/>
-            </w:r>
-            <w:r>
-              <w:rPr>
-                <w:noProof/>
-                <w:webHidden/>
-              </w:rPr>
-              <w:instrText xml:space="preserve"> PAGEREF _Toc516007994 \h </w:instrText>
+              <w:instrText xml:space="preserve"> PAGEREF _Toc517390403 \h </w:instrText>
             </w:r>
             <w:r>
               <w:rPr>
@@ -1988,7 +1299,7 @@
           <w:sz w:val="28"/>
         </w:rPr>
       </w:pPr>
-      <w:bookmarkStart w:id="1" w:name="_Toc516007973"/>
+      <w:bookmarkStart w:id="0" w:name="_Toc517390392"/>
       <w:r>
         <w:rPr>
           <w:b/>
@@ -1996,7 +1307,7 @@
         </w:rPr>
         <w:t>Março</w:t>
       </w:r>
-      <w:bookmarkEnd w:id="1"/>
+      <w:bookmarkEnd w:id="0"/>
       <w:r>
         <w:rPr>
           <w:b/>
@@ -2081,16 +1392,15 @@
           <w:sz w:val="28"/>
         </w:rPr>
       </w:pPr>
-      <w:bookmarkStart w:id="2" w:name="_Toc516007974"/>
-      <w:r>
-        <w:rPr>
-          <w:b/>
-          <w:sz w:val="28"/>
-        </w:rPr>
-        <w:lastRenderedPageBreak/>
+      <w:bookmarkStart w:id="1" w:name="_Toc517390393"/>
+      <w:r>
+        <w:rPr>
+          <w:b/>
+          <w:sz w:val="28"/>
+        </w:rPr>
         <w:t>Abril</w:t>
       </w:r>
-      <w:bookmarkEnd w:id="2"/>
+      <w:bookmarkEnd w:id="1"/>
     </w:p>
     <w:p>
       <w:r>
@@ -2104,7 +1414,15 @@
         <w:t>8</w:t>
       </w:r>
       <w:r>
-        <w:t xml:space="preserve"> LEDs indicativ</w:t>
+        <w:t xml:space="preserve"> </w:t>
+      </w:r>
+      <w:proofErr w:type="spellStart"/>
+      <w:r>
+        <w:t>LEDs</w:t>
+      </w:r>
+      <w:proofErr w:type="spellEnd"/>
+      <w:r>
+        <w:t xml:space="preserve"> indicativ</w:t>
       </w:r>
       <w:r>
         <w:t>os para a realização de futuros testes com relação ao consumo.</w:t>
@@ -2122,6 +1440,7 @@
       <w:r>
         <w:t xml:space="preserve">Ao mesmo tempo foi dado início a construção de uma pequena placa que serviria como </w:t>
       </w:r>
+      <w:proofErr w:type="gramStart"/>
       <w:r>
         <w:rPr>
           <w:i/>
@@ -2129,7 +1448,19 @@
         <w:t xml:space="preserve">shield </w:t>
       </w:r>
       <w:r>
-        <w:t xml:space="preserve"> a qual possuiria 8 leds independentes que seriam controlados pelo ESP.  </w:t>
+        <w:t xml:space="preserve"> a</w:t>
+      </w:r>
+      <w:proofErr w:type="gramEnd"/>
+      <w:r>
+        <w:t xml:space="preserve"> qual possuiria 8 </w:t>
+      </w:r>
+      <w:proofErr w:type="spellStart"/>
+      <w:r>
+        <w:t>leds</w:t>
+      </w:r>
+      <w:proofErr w:type="spellEnd"/>
+      <w:r>
+        <w:t xml:space="preserve"> independentes que seriam controlados pelo ESP.  </w:t>
       </w:r>
     </w:p>
     <w:p>
@@ -2161,7 +1492,7 @@
           <w:sz w:val="28"/>
         </w:rPr>
       </w:pPr>
-      <w:bookmarkStart w:id="3" w:name="_Toc516007977"/>
+      <w:bookmarkStart w:id="2" w:name="_Toc517390394"/>
       <w:r>
         <w:rPr>
           <w:b/>
@@ -2177,10 +1508,11 @@
         </w:rPr>
         <w:t>o</w:t>
       </w:r>
-      <w:bookmarkEnd w:id="3"/>
-    </w:p>
-    <w:p>
-      <w:r>
+      <w:bookmarkEnd w:id="2"/>
+    </w:p>
+    <w:p>
+      <w:r>
+        <w:lastRenderedPageBreak/>
         <w:t xml:space="preserve">Mês dedicado para pesquisas referentes aos tipos e modelos de baterias, foram produzidas várias tabelas com o intuito de representar de forma </w:t>
       </w:r>
       <w:r>
@@ -2211,7 +1543,15 @@
         <w:jc w:val="both"/>
       </w:pPr>
       <w:r>
-        <w:t xml:space="preserve">Por fim, foi montado um código que ligará os 8 leds da placa </w:t>
+        <w:t xml:space="preserve">Por fim, foi montado um código que ligará os 8 </w:t>
+      </w:r>
+      <w:proofErr w:type="spellStart"/>
+      <w:r>
+        <w:t>leds</w:t>
+      </w:r>
+      <w:proofErr w:type="spellEnd"/>
+      <w:r>
+        <w:t xml:space="preserve"> da placa </w:t>
       </w:r>
       <w:r>
         <w:rPr>
@@ -2258,7 +1598,7 @@
           <w:sz w:val="28"/>
         </w:rPr>
       </w:pPr>
-      <w:bookmarkStart w:id="4" w:name="_Toc516007984"/>
+      <w:bookmarkStart w:id="3" w:name="_Toc517390395"/>
       <w:r>
         <w:rPr>
           <w:b/>
@@ -2266,23 +1606,61 @@
         </w:rPr>
         <w:t>Junho</w:t>
       </w:r>
+      <w:bookmarkEnd w:id="3"/>
+    </w:p>
+    <w:p>
+      <w:pPr>
+        <w:jc w:val="both"/>
+      </w:pPr>
+      <w:r>
+        <w:t>Mês com a finalidade de se obter uma resposta conclusiva dos primeiros processos iniciados anteriormente. A primeira tabela com os modelos de bateria foi acrescida em grande quantidade por uma nova marca, “</w:t>
+      </w:r>
+      <w:proofErr w:type="spellStart"/>
+      <w:r>
+        <w:t>Minamoto</w:t>
+      </w:r>
+      <w:proofErr w:type="spellEnd"/>
+      <w:r>
+        <w:t>” a qual poderá ser considerada nas próximas avaliações.</w:t>
+      </w:r>
+    </w:p>
+    <w:p>
+      <w:pPr>
+        <w:jc w:val="both"/>
+        <w:rPr>
+          <w:sz w:val="28"/>
+        </w:rPr>
+      </w:pPr>
+      <w:r>
+        <w:rPr>
+          <w:sz w:val="28"/>
+        </w:rPr>
+        <w:t xml:space="preserve">Orçamento </w:t>
+      </w:r>
+      <w:proofErr w:type="spellStart"/>
+      <w:r>
+        <w:rPr>
+          <w:sz w:val="28"/>
+        </w:rPr>
+        <w:t>RONTEk</w:t>
+      </w:r>
+      <w:proofErr w:type="spellEnd"/>
+    </w:p>
+    <w:p>
+      <w:pPr>
+        <w:jc w:val="both"/>
+        <w:rPr>
+          <w:sz w:val="28"/>
+        </w:rPr>
+      </w:pPr>
+      <w:r>
+        <w:rPr>
+          <w:sz w:val="28"/>
+        </w:rPr>
+        <w:t>Medição dos modos de operação</w:t>
+      </w:r>
+      <w:bookmarkStart w:id="4" w:name="_GoBack"/>
       <w:bookmarkEnd w:id="4"/>
-    </w:p>
-    <w:p>
-      <w:pPr>
-        <w:jc w:val="both"/>
-      </w:pPr>
-      <w:r>
-        <w:t>Mês com a finalidade de se obter uma resposta conclusiva dos primeiros processos iniciados anteriormente. A primeira tabela com os modelos de bateria foi acrescida em grande quantidade por uma nova marca, “Minamoto” a qual poderá ser considerada nas próximas avaliações.</w:t>
-      </w:r>
-    </w:p>
-    <w:p>
-      <w:pPr>
-        <w:jc w:val="both"/>
-        <w:rPr>
-          <w:sz w:val="28"/>
-        </w:rPr>
-      </w:pPr>
     </w:p>
     <w:p>
       <w:pPr>
@@ -2306,7 +1684,7 @@
           <w:sz w:val="28"/>
         </w:rPr>
       </w:pPr>
-      <w:bookmarkStart w:id="5" w:name="_Toc516007987"/>
+      <w:bookmarkStart w:id="5" w:name="_Toc517390396"/>
       <w:r>
         <w:rPr>
           <w:b/>
@@ -2338,7 +1716,7 @@
           <w:sz w:val="28"/>
         </w:rPr>
       </w:pPr>
-      <w:bookmarkStart w:id="6" w:name="_Toc516007988"/>
+      <w:bookmarkStart w:id="6" w:name="_Toc517390397"/>
       <w:r>
         <w:rPr>
           <w:b/>
@@ -2370,7 +1748,7 @@
           <w:sz w:val="28"/>
         </w:rPr>
       </w:pPr>
-      <w:bookmarkStart w:id="7" w:name="_Toc516007989"/>
+      <w:bookmarkStart w:id="7" w:name="_Toc517390398"/>
       <w:r>
         <w:rPr>
           <w:b/>
@@ -2402,7 +1780,7 @@
           <w:sz w:val="28"/>
         </w:rPr>
       </w:pPr>
-      <w:bookmarkStart w:id="8" w:name="_Toc516007990"/>
+      <w:bookmarkStart w:id="8" w:name="_Toc517390399"/>
       <w:r>
         <w:rPr>
           <w:b/>
@@ -2434,7 +1812,7 @@
           <w:sz w:val="28"/>
         </w:rPr>
       </w:pPr>
-      <w:bookmarkStart w:id="9" w:name="_Toc516007991"/>
+      <w:bookmarkStart w:id="9" w:name="_Toc517390400"/>
       <w:r>
         <w:rPr>
           <w:b/>
@@ -2473,7 +1851,7 @@
         </w:rPr>
         <w:t xml:space="preserve"> </w:t>
       </w:r>
-      <w:bookmarkStart w:id="10" w:name="_Toc516007992"/>
+      <w:bookmarkStart w:id="10" w:name="_Toc517390401"/>
       <w:r>
         <w:rPr>
           <w:b/>
@@ -2512,7 +1890,7 @@
         </w:rPr>
         <w:t xml:space="preserve"> </w:t>
       </w:r>
-      <w:bookmarkStart w:id="11" w:name="_Toc516007993"/>
+      <w:bookmarkStart w:id="11" w:name="_Toc517390402"/>
       <w:r>
         <w:rPr>
           <w:b/>
@@ -2551,7 +1929,7 @@
         </w:rPr>
         <w:t xml:space="preserve"> </w:t>
       </w:r>
-      <w:bookmarkStart w:id="12" w:name="_Toc516007994"/>
+      <w:bookmarkStart w:id="12" w:name="_Toc517390403"/>
       <w:r>
         <w:rPr>
           <w:b/>
@@ -4103,7 +3481,7 @@
 </file>
 
 <file path=customXml/itemProps1.xml><?xml version="1.0" encoding="utf-8"?>
-<ds:datastoreItem xmlns:ds="http://schemas.openxmlformats.org/officeDocument/2006/customXml" ds:itemID="{FEE7644E-5547-4648-AD9D-88FB5E2EF5B7}">
+<ds:datastoreItem xmlns:ds="http://schemas.openxmlformats.org/officeDocument/2006/customXml" ds:itemID="{6CA92B8D-DAB1-4DA4-9030-C8B927B81183}">
   <ds:schemaRefs>
     <ds:schemaRef ds:uri="http://schemas.openxmlformats.org/officeDocument/2006/bibliography"/>
   </ds:schemaRefs>

</xml_diff>